<commit_message>
Description of API for Comment is added.
</commit_message>
<xml_diff>
--- a/documentation/APIDescription.docx
+++ b/documentation/APIDescription.docx
@@ -5908,7 +5908,23 @@
                 <w:noProof/>
                 <w:lang w:val="ru-RU"/>
               </w:rPr>
-              <w:t>. Добавление комментария.</w:t>
+              <w:t>. Добавление комментар</w:t>
+            </w:r>
+            <w:r>
+              <w:rPr>
+                <w:rStyle w:val="ad"/>
+                <w:noProof/>
+                <w:lang w:val="ru-RU"/>
+              </w:rPr>
+              <w:t>и</w:t>
+            </w:r>
+            <w:r>
+              <w:rPr>
+                <w:rStyle w:val="ad"/>
+                <w:noProof/>
+                <w:lang w:val="ru-RU"/>
+              </w:rPr>
+              <w:t>я.</w:t>
             </w:r>
             <w:r>
               <w:rPr>
@@ -8182,9 +8198,15 @@
                 <w:between w:val="nil"/>
               </w:pBdr>
               <w:rPr>
-                <w:lang w:val="ru-RU"/>
-              </w:rPr>
-            </w:pPr>
+                <w:lang w:val="en-US"/>
+              </w:rPr>
+            </w:pPr>
+            <w:r>
+              <w:rPr>
+                <w:lang w:val="en-US"/>
+              </w:rPr>
+              <w:t>1.6</w:t>
+            </w:r>
           </w:p>
         </w:tc>
         <w:tc>
@@ -8208,9 +8230,15 @@
                 <w:between w:val="nil"/>
               </w:pBdr>
               <w:rPr>
-                <w:lang w:val="ru-RU"/>
-              </w:rPr>
-            </w:pPr>
+                <w:lang w:val="en-US"/>
+              </w:rPr>
+            </w:pPr>
+            <w:r>
+              <w:rPr>
+                <w:lang w:val="en-US"/>
+              </w:rPr>
+              <w:t>04.09.2024</w:t>
+            </w:r>
           </w:p>
         </w:tc>
         <w:tc>
@@ -8237,6 +8265,12 @@
                 <w:lang w:val="ru-RU"/>
               </w:rPr>
             </w:pPr>
+            <w:r>
+              <w:rPr>
+                <w:lang w:val="ru-RU"/>
+              </w:rPr>
+              <w:t>Сергей Жолудев</w:t>
+            </w:r>
           </w:p>
         </w:tc>
         <w:tc>
@@ -8260,9 +8294,99 @@
                 <w:between w:val="nil"/>
               </w:pBdr>
               <w:rPr>
-                <w:lang w:val="ru-RU"/>
-              </w:rPr>
-            </w:pPr>
+                <w:lang w:val="en-US"/>
+              </w:rPr>
+            </w:pPr>
+            <w:r>
+              <w:rPr>
+                <w:lang w:val="ru-RU"/>
+              </w:rPr>
+              <w:t>Добавлены</w:t>
+            </w:r>
+            <w:r>
+              <w:rPr>
+                <w:lang w:val="en-US"/>
+              </w:rPr>
+              <w:t xml:space="preserve"> </w:t>
+            </w:r>
+            <w:r>
+              <w:rPr>
+                <w:lang w:val="ru-RU"/>
+              </w:rPr>
+              <w:t>описания</w:t>
+            </w:r>
+            <w:r>
+              <w:rPr>
+                <w:lang w:val="en-US"/>
+              </w:rPr>
+              <w:t xml:space="preserve"> </w:t>
+            </w:r>
+            <w:r>
+              <w:rPr>
+                <w:lang w:val="en-US"/>
+              </w:rPr>
+              <w:t>API</w:t>
+            </w:r>
+            <w:r>
+              <w:rPr>
+                <w:lang w:val="en-US"/>
+              </w:rPr>
+              <w:t xml:space="preserve"> </w:t>
+            </w:r>
+            <w:r>
+              <w:rPr>
+                <w:lang w:val="ru-RU"/>
+              </w:rPr>
+              <w:t>для</w:t>
+            </w:r>
+            <w:r>
+              <w:rPr>
+                <w:lang w:val="en-US"/>
+              </w:rPr>
+              <w:t xml:space="preserve"> </w:t>
+            </w:r>
+            <w:r>
+              <w:rPr>
+                <w:lang w:val="en-US"/>
+              </w:rPr>
+              <w:t>Comment</w:t>
+            </w:r>
+            <w:r>
+              <w:rPr>
+                <w:lang w:val="en-US"/>
+              </w:rPr>
+              <w:t xml:space="preserve">: </w:t>
+            </w:r>
+            <w:r>
+              <w:rPr>
+                <w:lang w:val="en-US"/>
+              </w:rPr>
+              <w:t>add</w:t>
+            </w:r>
+            <w:r>
+              <w:rPr>
+                <w:lang w:val="en-US"/>
+              </w:rPr>
+              <w:t xml:space="preserve"> </w:t>
+            </w:r>
+            <w:r>
+              <w:rPr>
+                <w:lang w:val="en-US"/>
+              </w:rPr>
+              <w:t>and</w:t>
+            </w:r>
+            <w:r>
+              <w:rPr>
+                <w:lang w:val="en-US"/>
+              </w:rPr>
+              <w:t xml:space="preserve"> </w:t>
+            </w:r>
+            <w:r>
+              <w:rPr>
+                <w:lang w:val="en-US"/>
+              </w:rPr>
+              <w:t>delete.</w:t>
+            </w:r>
           </w:p>
         </w:tc>
       </w:tr>
@@ -8271,7 +8395,7 @@
       <w:pPr>
         <w:pStyle w:val="1"/>
         <w:rPr>
-          <w:lang w:val="ru-RU"/>
+          <w:lang w:val="en-US"/>
         </w:rPr>
       </w:pPr>
     </w:p>
@@ -13357,13 +13481,7 @@
         <w:rPr>
           <w:lang w:val="ru-RU"/>
         </w:rPr>
-        <w:t>3</w:t>
-      </w:r>
-      <w:r>
-        <w:rPr>
-          <w:lang w:val="ru-RU"/>
-        </w:rPr>
-        <w:t>.1</w:t>
+        <w:t>3.1</w:t>
       </w:r>
       <w:r>
         <w:rPr>
@@ -13425,19 +13543,7 @@
         <w:rPr>
           <w:lang w:val="ru-RU"/>
         </w:rPr>
-        <w:t>/</w:t>
-      </w:r>
-      <w:r>
-        <w:rPr>
-          <w:lang w:val="ru-RU"/>
-        </w:rPr>
-        <w:t>users</w:t>
-      </w:r>
-      <w:r>
-        <w:rPr>
-          <w:lang w:val="ru-RU"/>
-        </w:rPr>
-        <w:t>/</w:t>
+        <w:t>/users/</w:t>
       </w:r>
     </w:p>
     <w:tbl>
@@ -13827,7 +13933,7 @@
               <w:rPr>
                 <w:sz w:val="18"/>
                 <w:szCs w:val="18"/>
-                <w:lang w:val="ru-RU"/>
+                <w:lang w:val="en-US"/>
               </w:rPr>
             </w:pPr>
             <w:r>
@@ -14081,20 +14187,38 @@
     <w:p>
       <w:pPr>
         <w:rPr>
+          <w:lang w:val="ru-RU"/>
+        </w:rPr>
+      </w:pPr>
+      <w:r>
+        <w:rPr>
+          <w:lang w:val="ru-RU"/>
+        </w:rPr>
+        <w:t xml:space="preserve">В данном случае входных параметров не требуется, поскольку просто отправляем </w:t>
+      </w:r>
+      <w:r>
+        <w:rPr>
           <w:lang w:val="en-US"/>
         </w:rPr>
-      </w:pPr>
-      <w:r>
-        <w:rPr>
-          <w:lang w:val="ru-RU"/>
-        </w:rPr>
-        <w:t xml:space="preserve">В данном случае входных параметров не требуется, поскольку просто отправляем </w:t>
+        <w:t>GET</w:t>
+      </w:r>
+      <w:r>
+        <w:rPr>
+          <w:lang w:val="ru-RU"/>
+        </w:rPr>
+        <w:t xml:space="preserve"> </w:t>
+      </w:r>
+      <w:r>
+        <w:rPr>
+          <w:lang w:val="ru-RU"/>
+        </w:rPr>
+        <w:t xml:space="preserve">запрос на </w:t>
       </w:r>
       <w:r>
         <w:rPr>
           <w:lang w:val="en-US"/>
         </w:rPr>
-        <w:t>GET</w:t>
+        <w:t>URL</w:t>
       </w:r>
       <w:r>
         <w:rPr>
@@ -14104,57 +14228,33 @@
       </w:r>
       <w:r>
         <w:rPr>
-          <w:lang w:val="ru-RU"/>
-        </w:rPr>
-        <w:t xml:space="preserve">запрос на </w:t>
-      </w:r>
-      <w:r>
-        <w:rPr>
           <w:lang w:val="en-US"/>
         </w:rPr>
-        <w:t>URL</w:t>
-      </w:r>
-      <w:r>
-        <w:rPr>
-          <w:lang w:val="ru-RU"/>
-        </w:rPr>
-        <w:t xml:space="preserve"> </w:t>
+        <w:t>http</w:t>
+      </w:r>
+      <w:r>
+        <w:rPr>
+          <w:lang w:val="ru-RU"/>
+        </w:rPr>
+        <w:t xml:space="preserve"> :8000/</w:t>
       </w:r>
       <w:r>
         <w:rPr>
           <w:lang w:val="en-US"/>
         </w:rPr>
-        <w:t>http</w:t>
-      </w:r>
-      <w:r>
-        <w:rPr>
-          <w:lang w:val="ru-RU"/>
-        </w:rPr>
-        <w:t xml:space="preserve"> :8000/</w:t>
-      </w:r>
-      <w:r>
-        <w:rPr>
-          <w:lang w:val="en-US"/>
-        </w:rPr>
         <w:t>users</w:t>
       </w:r>
       <w:r>
         <w:rPr>
           <w:lang w:val="ru-RU"/>
         </w:rPr>
-        <w:t>/</w:t>
-      </w:r>
-      <w:r>
-        <w:rPr>
-          <w:lang w:val="ru-RU"/>
-        </w:rPr>
-        <w:t>.</w:t>
+        <w:t>/.</w:t>
       </w:r>
     </w:p>
     <w:p>
       <w:pPr>
         <w:rPr>
-          <w:lang w:val="en-US"/>
+          <w:lang w:val="ru-RU"/>
         </w:rPr>
       </w:pPr>
     </w:p>
@@ -14200,19 +14300,7 @@
         <w:rPr>
           <w:lang w:val="ru-RU"/>
         </w:rPr>
-        <w:t>В</w:t>
-      </w:r>
-      <w:r>
-        <w:rPr>
-          <w:lang w:val="ru-RU"/>
-        </w:rPr>
-        <w:t>ы</w:t>
-      </w:r>
-      <w:r>
-        <w:rPr>
-          <w:lang w:val="ru-RU"/>
-        </w:rPr>
-        <w:t>ходные параметры</w:t>
+        <w:t>Выходные параметры</w:t>
       </w:r>
       <w:r>
         <w:rPr>
@@ -15078,13 +15166,7 @@
         <w:rPr>
           <w:lang w:val="ru-RU"/>
         </w:rPr>
-        <w:t>4</w:t>
-      </w:r>
-      <w:r>
-        <w:rPr>
-          <w:lang w:val="ru-RU"/>
-        </w:rPr>
-        <w:t>.1</w:t>
+        <w:t>4.1</w:t>
       </w:r>
       <w:r>
         <w:rPr>
@@ -15888,13 +15970,7 @@
         <w:rPr>
           <w:lang w:val="ru-RU"/>
         </w:rPr>
-        <w:t>4.</w:t>
-      </w:r>
-      <w:r>
-        <w:rPr>
-          <w:lang w:val="ru-RU"/>
-        </w:rPr>
-        <w:t>3</w:t>
+        <w:t>4.3</w:t>
       </w:r>
       <w:r>
         <w:rPr>
@@ -15906,25 +15982,7 @@
         <w:rPr>
           <w:lang w:val="ru-RU"/>
         </w:rPr>
-        <w:t>В</w:t>
-      </w:r>
-      <w:r>
-        <w:rPr>
-          <w:lang w:val="ru-RU"/>
-        </w:rPr>
-        <w:t>ы</w:t>
-      </w:r>
-      <w:r>
-        <w:rPr>
-          <w:lang w:val="ru-RU"/>
-        </w:rPr>
-        <w:t xml:space="preserve">ходные </w:t>
-      </w:r>
-      <w:r>
-        <w:rPr>
-          <w:lang w:val="ru-RU"/>
-        </w:rPr>
-        <w:t>параметры</w:t>
+        <w:t>Выходные параметры</w:t>
       </w:r>
       <w:r>
         <w:rPr>
@@ -16608,13 +16666,7 @@
         <w:rPr>
           <w:lang w:val="ru-RU"/>
         </w:rPr>
-        <w:t>4.</w:t>
-      </w:r>
-      <w:r>
-        <w:rPr>
-          <w:lang w:val="ru-RU"/>
-        </w:rPr>
-        <w:t>4</w:t>
+        <w:t>4.4</w:t>
       </w:r>
       <w:r>
         <w:rPr>
@@ -16703,13 +16755,7 @@
         <w:rPr>
           <w:lang w:val="ru-RU"/>
         </w:rPr>
-        <w:t>пользовател</w:t>
-      </w:r>
-      <w:r>
-        <w:rPr>
-          <w:lang w:val="ru-RU"/>
-        </w:rPr>
-        <w:t>я</w:t>
+        <w:t>пользователя</w:t>
       </w:r>
       <w:bookmarkEnd w:id="32"/>
     </w:p>
@@ -16753,13 +16799,7 @@
         <w:rPr>
           <w:lang w:val="ru-RU"/>
         </w:rPr>
-        <w:t xml:space="preserve">под которым он находится в БД. </w:t>
-      </w:r>
-      <w:r>
-        <w:rPr>
-          <w:lang w:val="ru-RU"/>
-        </w:rPr>
-        <w:t xml:space="preserve">Процедура получения даных всех пользователей описана выше. Теперь когда у нас есть </w:t>
+        <w:t xml:space="preserve">под которым он находится в БД. Процедура получения даных всех пользователей описана выше. Теперь когда у нас есть </w:t>
       </w:r>
       <w:r>
         <w:rPr>
@@ -18381,19 +18421,7 @@
         <w:rPr>
           <w:lang w:val="ru-RU"/>
         </w:rPr>
-        <w:t>В</w:t>
-      </w:r>
-      <w:r>
-        <w:rPr>
-          <w:lang w:val="ru-RU"/>
-        </w:rPr>
-        <w:t>ы</w:t>
-      </w:r>
-      <w:r>
-        <w:rPr>
-          <w:lang w:val="ru-RU"/>
-        </w:rPr>
-        <w:t>ходные параметры</w:t>
+        <w:t>Выходные параметры</w:t>
       </w:r>
       <w:bookmarkEnd w:id="35"/>
     </w:p>
@@ -18565,13 +18593,7 @@
         <w:rPr>
           <w:lang w:val="ru-RU"/>
         </w:rPr>
-        <w:t xml:space="preserve">Удаление существующего </w:t>
-      </w:r>
-      <w:r>
-        <w:rPr>
-          <w:lang w:val="ru-RU"/>
-        </w:rPr>
-        <w:t>пользователя</w:t>
+        <w:t>Удаление существующего пользователя</w:t>
       </w:r>
       <w:bookmarkEnd w:id="37"/>
     </w:p>
@@ -27541,7 +27563,7 @@
         <w:rPr>
           <w:b/>
           <w:bCs/>
-          <w:lang w:val="en-US"/>
+          <w:lang w:val="ru-RU"/>
         </w:rPr>
       </w:pPr>
     </w:p>
@@ -27550,7 +27572,7 @@
         <w:rPr>
           <w:b/>
           <w:bCs/>
-          <w:lang w:val="en-US"/>
+          <w:lang w:val="ru-RU"/>
         </w:rPr>
       </w:pPr>
     </w:p>
@@ -27559,7 +27581,7 @@
         <w:rPr>
           <w:b/>
           <w:bCs/>
-          <w:lang w:val="en-US"/>
+          <w:lang w:val="ru-RU"/>
         </w:rPr>
       </w:pPr>
     </w:p>
@@ -28723,13 +28745,13 @@
               <w:rPr>
                 <w:lang w:val="en-US"/>
               </w:rPr>
+              <w:t>_add/</w:t>
+            </w:r>
+            <w:r>
+              <w:rPr>
+                <w:lang w:val="en-US"/>
+              </w:rPr>
               <w:t xml:space="preserve"> text=”This was great!”</w:t>
-            </w:r>
-            <w:r>
-              <w:rPr>
-                <w:lang w:val="en-US"/>
-              </w:rPr>
-              <w:t xml:space="preserve"> create_at=5</w:t>
             </w:r>
           </w:p>
           <w:p>
@@ -29171,149 +29193,6 @@
                 <w:lang w:val="en-US"/>
               </w:rPr>
               <w:t>“That was awasome!”</w:t>
-            </w:r>
-          </w:p>
-        </w:tc>
-      </w:tr>
-      <w:tr>
-        <w:trPr>
-          <w:trHeight w:val="830"/>
-        </w:trPr>
-        <w:tc>
-          <w:tcPr>
-            <w:tcW w:w="615" w:type="dxa"/>
-            <w:tcMar>
-              <w:top w:w="100" w:type="dxa"/>
-              <w:left w:w="100" w:type="dxa"/>
-              <w:bottom w:w="100" w:type="dxa"/>
-              <w:right w:w="100" w:type="dxa"/>
-            </w:tcMar>
-          </w:tcPr>
-          <w:p>
-            <w:pPr>
-              <w:rPr>
-                <w:lang w:val="ru-RU"/>
-              </w:rPr>
-            </w:pPr>
-            <w:r>
-              <w:rPr>
-                <w:lang w:val="ru-RU"/>
-              </w:rPr>
-              <w:t>2</w:t>
-            </w:r>
-          </w:p>
-        </w:tc>
-        <w:tc>
-          <w:tcPr>
-            <w:tcW w:w="1362" w:type="dxa"/>
-            <w:tcMar>
-              <w:top w:w="100" w:type="dxa"/>
-              <w:left w:w="100" w:type="dxa"/>
-              <w:bottom w:w="100" w:type="dxa"/>
-              <w:right w:w="100" w:type="dxa"/>
-            </w:tcMar>
-          </w:tcPr>
-          <w:p>
-            <w:pPr>
-              <w:rPr>
-                <w:lang w:val="en-US"/>
-              </w:rPr>
-            </w:pPr>
-            <w:r>
-              <w:rPr>
-                <w:lang w:val="en-US"/>
-              </w:rPr>
-              <w:t>created_at</w:t>
-            </w:r>
-          </w:p>
-        </w:tc>
-        <w:tc>
-          <w:tcPr>
-            <w:tcW w:w="1417" w:type="dxa"/>
-            <w:tcMar>
-              <w:top w:w="100" w:type="dxa"/>
-              <w:left w:w="100" w:type="dxa"/>
-              <w:bottom w:w="100" w:type="dxa"/>
-              <w:right w:w="100" w:type="dxa"/>
-            </w:tcMar>
-          </w:tcPr>
-          <w:p>
-            <w:pPr>
-              <w:widowControl w:val="0"/>
-              <w:pBdr>
-                <w:top w:val="nil"/>
-                <w:left w:val="nil"/>
-                <w:bottom w:val="nil"/>
-                <w:right w:val="nil"/>
-                <w:between w:val="nil"/>
-              </w:pBdr>
-              <w:rPr>
-                <w:lang w:val="en-US"/>
-              </w:rPr>
-            </w:pPr>
-            <w:r>
-              <w:rPr>
-                <w:lang w:val="en-US"/>
-              </w:rPr>
-              <w:t>str</w:t>
-            </w:r>
-          </w:p>
-        </w:tc>
-        <w:tc>
-          <w:tcPr>
-            <w:tcW w:w="3544" w:type="dxa"/>
-            <w:tcMar>
-              <w:top w:w="100" w:type="dxa"/>
-              <w:left w:w="100" w:type="dxa"/>
-              <w:bottom w:w="100" w:type="dxa"/>
-              <w:right w:w="100" w:type="dxa"/>
-            </w:tcMar>
-          </w:tcPr>
-          <w:p>
-            <w:pPr>
-              <w:widowControl w:val="0"/>
-              <w:pBdr>
-                <w:top w:val="nil"/>
-                <w:left w:val="nil"/>
-                <w:bottom w:val="nil"/>
-                <w:right w:val="nil"/>
-                <w:between w:val="nil"/>
-              </w:pBdr>
-              <w:rPr>
-                <w:lang w:val="ru-RU"/>
-              </w:rPr>
-            </w:pPr>
-          </w:p>
-        </w:tc>
-        <w:tc>
-          <w:tcPr>
-            <w:tcW w:w="2693" w:type="dxa"/>
-            <w:tcMar>
-              <w:top w:w="100" w:type="dxa"/>
-              <w:left w:w="100" w:type="dxa"/>
-              <w:bottom w:w="100" w:type="dxa"/>
-              <w:right w:w="100" w:type="dxa"/>
-            </w:tcMar>
-          </w:tcPr>
-          <w:p>
-            <w:pPr>
-              <w:widowControl w:val="0"/>
-              <w:pBdr>
-                <w:top w:val="nil"/>
-                <w:left w:val="nil"/>
-                <w:bottom w:val="nil"/>
-                <w:right w:val="nil"/>
-                <w:between w:val="nil"/>
-              </w:pBdr>
-              <w:rPr>
-                <w:lang w:val="ru-RU"/>
-              </w:rPr>
-            </w:pPr>
-            <w:r>
-              <w:rPr>
-                <w:lang w:val="en-US"/>
-              </w:rPr>
-              <w:t>MasterOfTheUniverse</w:t>
             </w:r>
           </w:p>
         </w:tc>
@@ -30679,6 +30558,7 @@
   <w:style w:type="character" w:default="1" w:styleId="a0">
     <w:name w:val="Default Paragraph Font"/>
     <w:uiPriority w:val="1"/>
+    <w:semiHidden/>
     <w:unhideWhenUsed/>
   </w:style>
   <w:style w:type="table" w:default="1" w:styleId="a1">

</xml_diff>